<commit_message>
break game checkin 1
</commit_message>
<xml_diff>
--- a/Udemy/GameDev/Unity2D/New_Concepts_Learnt.docx
+++ b/Udemy/GameDev/Unity2D/New_Concepts_Learnt.docx
@@ -11,13 +11,23 @@
         </w:numPr>
       </w:pPr>
       <w:r>
+        <w:t xml:space="preserve">Create custom asset menu items. </w:t>
+      </w:r>
+    </w:p>
+    <w:p>
+      <w:pPr>
+        <w:pStyle w:val="ListParagraph"/>
+        <w:numPr>
+          <w:ilvl w:val="1"/>
+          <w:numId w:val="1"/>
+        </w:numPr>
+      </w:pPr>
+      <w:r>
         <w:t>Scriptable objects</w:t>
       </w:r>
       <w:r>
         <w:t xml:space="preserve"> used as state machine in storyline</w:t>
       </w:r>
-      <w:bookmarkStart w:id="0" w:name="_GoBack"/>
-      <w:bookmarkEnd w:id="0"/>
     </w:p>
     <w:p>
       <w:pPr>
@@ -214,6 +224,12 @@
     <w:p>
       <w:pPr>
         <w:ind w:firstLine="720"/>
+        <w:rPr>
+          <w:rFonts w:ascii="Consolas" w:hAnsi="Consolas" w:cs="Consolas"/>
+          <w:color w:val="000000"/>
+          <w:sz w:val="19"/>
+          <w:szCs w:val="19"/>
+        </w:rPr>
       </w:pPr>
       <w:r>
         <w:rPr>
@@ -224,6 +240,110 @@
         </w:rPr>
         <w:t>}</w:t>
       </w:r>
+    </w:p>
+    <w:p>
+      <w:pPr>
+        <w:pStyle w:val="ListParagraph"/>
+        <w:numPr>
+          <w:ilvl w:val="0"/>
+          <w:numId w:val="1"/>
+        </w:numPr>
+      </w:pPr>
+      <w:r>
+        <w:t>Creating custom fonts with text mesh pro, Font asset creator</w:t>
+      </w:r>
+    </w:p>
+    <w:p>
+      <w:pPr>
+        <w:pStyle w:val="ListParagraph"/>
+        <w:numPr>
+          <w:ilvl w:val="0"/>
+          <w:numId w:val="1"/>
+        </w:numPr>
+      </w:pPr>
+      <w:r>
+        <w:t>Setting size of orthographic camera in relation to game sprites</w:t>
+      </w:r>
+    </w:p>
+    <w:p>
+      <w:pPr>
+        <w:pStyle w:val="ListParagraph"/>
+        <w:numPr>
+          <w:ilvl w:val="0"/>
+          <w:numId w:val="1"/>
+        </w:numPr>
+      </w:pPr>
+      <w:r>
+        <w:t>Setting pivot of sprite</w:t>
+      </w:r>
+    </w:p>
+    <w:p>
+      <w:pPr>
+        <w:pStyle w:val="ListParagraph"/>
+        <w:numPr>
+          <w:ilvl w:val="0"/>
+          <w:numId w:val="1"/>
+        </w:numPr>
+      </w:pPr>
+      <w:r>
+        <w:t>Changing size of sprite by changing pixels per unit property of sprite, increasing ppu decreases the size. It is better practice to set the ppu in power of 2.</w:t>
+      </w:r>
+    </w:p>
+    <w:p>
+      <w:pPr>
+        <w:pStyle w:val="ListParagraph"/>
+        <w:numPr>
+          <w:ilvl w:val="0"/>
+          <w:numId w:val="1"/>
+        </w:numPr>
+      </w:pPr>
+      <w:r>
+        <w:t>Rigid body 2d -&gt;body type-&gt; dynamic vs kinematic</w:t>
+      </w:r>
+    </w:p>
+    <w:p>
+      <w:pPr>
+        <w:pStyle w:val="ListParagraph"/>
+        <w:numPr>
+          <w:ilvl w:val="1"/>
+          <w:numId w:val="1"/>
+        </w:numPr>
+      </w:pPr>
+      <w:r>
+        <w:t>Dynamic make is movements in world which totally relies on physics engine</w:t>
+      </w:r>
+    </w:p>
+    <w:p>
+      <w:pPr>
+        <w:pStyle w:val="ListParagraph"/>
+        <w:numPr>
+          <w:ilvl w:val="1"/>
+          <w:numId w:val="1"/>
+        </w:numPr>
+      </w:pPr>
+      <w:r>
+        <w:t>Kinematic makes it possible for us to</w:t>
+      </w:r>
+      <w:r>
+        <w:t xml:space="preserve"> move object</w:t>
+      </w:r>
+      <w:r>
+        <w:t xml:space="preserve"> via script</w:t>
+      </w:r>
+    </w:p>
+    <w:p>
+      <w:pPr>
+        <w:pStyle w:val="ListParagraph"/>
+        <w:numPr>
+          <w:ilvl w:val="0"/>
+          <w:numId w:val="1"/>
+        </w:numPr>
+      </w:pPr>
+      <w:r>
+        <w:t>Collider with is trigger check on to avoid the colliding effect rather just trigger.</w:t>
+      </w:r>
+      <w:bookmarkStart w:id="0" w:name="_GoBack"/>
+      <w:bookmarkEnd w:id="0"/>
     </w:p>
     <w:sectPr>
       <w:pgSz w:w="12240" w:h="15840"/>
@@ -342,7 +462,7 @@
         <w:rFonts w:hint="default"/>
       </w:rPr>
     </w:lvl>
-    <w:lvl w:ilvl="1" w:tplc="04090019" w:tentative="1">
+    <w:lvl w:ilvl="1" w:tplc="04090019">
       <w:start w:val="1"/>
       <w:numFmt w:val="lowerLetter"/>
       <w:lvlText w:val="%2."/>

</xml_diff>

<commit_message>
added scrolling bg, particle system
</commit_message>
<xml_diff>
--- a/Udemy/GameDev/Unity2D/New_Concepts_Learnt.docx
+++ b/Udemy/GameDev/Unity2D/New_Concepts_Learnt.docx
@@ -341,6 +341,18 @@
       </w:pPr>
       <w:r>
         <w:t>Collider with is trigger check on to avoid the colliding effect rather just trigger.</w:t>
+      </w:r>
+    </w:p>
+    <w:p>
+      <w:pPr>
+        <w:pStyle w:val="ListParagraph"/>
+        <w:numPr>
+          <w:ilvl w:val="0"/>
+          <w:numId w:val="1"/>
+        </w:numPr>
+      </w:pPr>
+      <w:r>
+        <w:t>Convert sprite to scrolling texture, select sprite-&gt;texturetype(default), wrapmode(repeat)</w:t>
       </w:r>
       <w:bookmarkStart w:id="0" w:name="_GoBack"/>
       <w:bookmarkEnd w:id="0"/>

</xml_diff>